<commit_message>
Creation of information about drying
</commit_message>
<xml_diff>
--- a/00 - General/Potential community.docx
+++ b/00 - General/Potential community.docx
@@ -84,8 +84,173 @@
           <w:numId w:val="3"/>
         </w:numPr>
       </w:pPr>
-      <w:bookmarkStart w:id="0" w:name="_GoBack"/>
-      <w:bookmarkEnd w:id="0"/>
+      <w:proofErr w:type="spellStart"/>
+      <w:r>
+        <w:t>Permies</w:t>
+      </w:r>
+      <w:proofErr w:type="spellEnd"/>
+      <w:r>
+        <w:t xml:space="preserve"> : </w:t>
+      </w:r>
+      <w:hyperlink r:id="rId7" w:history="1">
+        <w:r>
+          <w:rPr>
+            <w:rStyle w:val="Lienhypertexte"/>
+          </w:rPr>
+          <w:t>https://permies.com/forums</w:t>
+        </w:r>
+      </w:hyperlink>
+    </w:p>
+    <w:p>
+      <w:pPr>
+        <w:pStyle w:val="Paragraphedeliste"/>
+        <w:numPr>
+          <w:ilvl w:val="0"/>
+          <w:numId w:val="3"/>
+        </w:numPr>
+        <w:rPr>
+          <w:lang w:val="en-GB"/>
+        </w:rPr>
+      </w:pPr>
+      <w:r>
+        <w:rPr>
+          <w:lang w:val="en-GB"/>
+        </w:rPr>
+        <w:t xml:space="preserve">OSHWA – open hardware forum : </w:t>
+      </w:r>
+      <w:hyperlink r:id="rId8" w:history="1">
+        <w:r>
+          <w:rPr>
+            <w:rStyle w:val="Lienhypertexte"/>
+            <w:lang w:val="en-GB"/>
+          </w:rPr>
+          <w:t>http://community.oshwa.org/</w:t>
+        </w:r>
+      </w:hyperlink>
+    </w:p>
+    <w:p>
+      <w:pPr>
+        <w:pStyle w:val="Paragraphedeliste"/>
+        <w:numPr>
+          <w:ilvl w:val="0"/>
+          <w:numId w:val="3"/>
+        </w:numPr>
+        <w:rPr>
+          <w:lang w:val="en-GB"/>
+        </w:rPr>
+      </w:pPr>
+      <w:r>
+        <w:rPr>
+          <w:lang w:val="en-GB"/>
+        </w:rPr>
+        <w:t xml:space="preserve">OSE : </w:t>
+      </w:r>
+      <w:hyperlink r:id="rId9" w:history="1">
+        <w:r>
+          <w:rPr>
+            <w:rStyle w:val="Lienhypertexte"/>
+            <w:lang w:val="en-GB"/>
+          </w:rPr>
+          <w:t>http://forum.opensourceecology.org/categories/partnerships</w:t>
+        </w:r>
+      </w:hyperlink>
+    </w:p>
+    <w:p>
+      <w:pPr>
+        <w:pStyle w:val="Paragraphedeliste"/>
+        <w:numPr>
+          <w:ilvl w:val="0"/>
+          <w:numId w:val="3"/>
+        </w:numPr>
+        <w:rPr>
+          <w:lang w:val="en-GB"/>
+        </w:rPr>
+      </w:pPr>
+      <w:proofErr w:type="spellStart"/>
+      <w:r>
+        <w:rPr>
+          <w:lang w:val="en-GB"/>
+        </w:rPr>
+        <w:t>Makershare</w:t>
+      </w:r>
+      <w:proofErr w:type="spellEnd"/>
+      <w:r>
+        <w:rPr>
+          <w:lang w:val="en-GB"/>
+        </w:rPr>
+        <w:t xml:space="preserve"> : </w:t>
+      </w:r>
+      <w:hyperlink r:id="rId10" w:history="1">
+        <w:r>
+          <w:rPr>
+            <w:rStyle w:val="Lienhypertexte"/>
+            <w:lang w:val="en-GB"/>
+          </w:rPr>
+          <w:t>https://makershare.com/projects</w:t>
+        </w:r>
+      </w:hyperlink>
+    </w:p>
+    <w:p>
+      <w:pPr>
+        <w:pStyle w:val="Paragraphedeliste"/>
+        <w:numPr>
+          <w:ilvl w:val="0"/>
+          <w:numId w:val="3"/>
+        </w:numPr>
+        <w:rPr>
+          <w:lang w:val="en-GB"/>
+        </w:rPr>
+      </w:pPr>
+      <w:r>
+        <w:rPr>
+          <w:lang w:val="en-GB"/>
+        </w:rPr>
+        <w:t>Open source:</w:t>
+      </w:r>
+      <w:r>
+        <w:rPr>
+          <w:lang w:val="en-GB"/>
+        </w:rPr>
+        <w:t xml:space="preserve"> </w:t>
+      </w:r>
+      <w:hyperlink r:id="rId11" w:history="1">
+        <w:r>
+          <w:rPr>
+            <w:rStyle w:val="Lienhypertexte"/>
+            <w:lang w:val="en-GB"/>
+          </w:rPr>
+          <w:t>https://www.open-source-forum.com/forum</w:t>
+        </w:r>
+      </w:hyperlink>
+    </w:p>
+    <w:p>
+      <w:pPr>
+        <w:pStyle w:val="Paragraphedeliste"/>
+        <w:numPr>
+          <w:ilvl w:val="0"/>
+          <w:numId w:val="3"/>
+        </w:numPr>
+      </w:pPr>
+      <w:r>
+        <w:t xml:space="preserve">Libre : </w:t>
+      </w:r>
+      <w:hyperlink r:id="rId12" w:history="1">
+        <w:r>
+          <w:rPr>
+            <w:rStyle w:val="Lienhypertexte"/>
+          </w:rPr>
+          <w:t>https://forum.framasoft.org/viewforum.php?f=12&amp;sid=4dd5d2012c6967997d28eabdeefdabb6</w:t>
+        </w:r>
+      </w:hyperlink>
+    </w:p>
+    <w:p>
+      <w:pPr>
+        <w:pStyle w:val="Paragraphedeliste"/>
+        <w:numPr>
+          <w:ilvl w:val="0"/>
+          <w:numId w:val="3"/>
+        </w:numPr>
+      </w:pPr>
     </w:p>
     <w:p/>
     <w:p>
@@ -112,7 +277,7 @@
           <w:lang w:val="en-GB"/>
         </w:rPr>
       </w:pPr>
-      <w:hyperlink r:id="rId7" w:history="1">
+      <w:hyperlink r:id="rId13" w:history="1">
         <w:r>
           <w:rPr>
             <w:rStyle w:val="Lienhypertexte"/>
@@ -135,6 +300,149 @@
           <w:lang w:val="en-GB"/>
         </w:rPr>
       </w:pPr>
+      <w:proofErr w:type="spellStart"/>
+      <w:r>
+        <w:rPr>
+          <w:lang w:val="en-GB"/>
+        </w:rPr>
+        <w:t>Labo</w:t>
+      </w:r>
+      <w:proofErr w:type="spellEnd"/>
+      <w:r>
+        <w:rPr>
+          <w:lang w:val="en-GB"/>
+        </w:rPr>
+        <w:t xml:space="preserve"> </w:t>
+      </w:r>
+      <w:proofErr w:type="spellStart"/>
+      <w:proofErr w:type="gramStart"/>
+      <w:r>
+        <w:rPr>
+          <w:lang w:val="en-GB"/>
+        </w:rPr>
+        <w:t>séchage</w:t>
+      </w:r>
+      <w:proofErr w:type="spellEnd"/>
+      <w:r>
+        <w:rPr>
+          <w:lang w:val="en-GB"/>
+        </w:rPr>
+        <w:t xml:space="preserve"> :</w:t>
+      </w:r>
+      <w:proofErr w:type="gramEnd"/>
+    </w:p>
+    <w:p>
+      <w:pPr>
+        <w:pStyle w:val="Paragraphedeliste"/>
+        <w:numPr>
+          <w:ilvl w:val="0"/>
+          <w:numId w:val="2"/>
+        </w:numPr>
+        <w:rPr>
+          <w:lang w:val="en-GB"/>
+        </w:rPr>
+      </w:pPr>
+      <w:proofErr w:type="spellStart"/>
+      <w:r>
+        <w:rPr>
+          <w:lang w:val="en-GB"/>
+        </w:rPr>
+        <w:t>Cirad</w:t>
+      </w:r>
+      <w:proofErr w:type="spellEnd"/>
+      <w:r>
+        <w:rPr>
+          <w:lang w:val="en-GB"/>
+        </w:rPr>
+        <w:t xml:space="preserve"> : </w:t>
+      </w:r>
+      <w:hyperlink r:id="rId14" w:history="1">
+        <w:r>
+          <w:rPr>
+            <w:rStyle w:val="Lienhypertexte"/>
+            <w:lang w:val="en-GB"/>
+          </w:rPr>
+          <w:t>https://plateforme-technologie-agroalimentaire.cirad.fr/plateaux-techniques/deshydratation</w:t>
+        </w:r>
+      </w:hyperlink>
+    </w:p>
+    <w:p>
+      <w:pPr>
+        <w:rPr>
+          <w:lang w:val="en-GB"/>
+        </w:rPr>
+      </w:pPr>
+    </w:p>
+    <w:p>
+      <w:pPr>
+        <w:rPr>
+          <w:lang w:val="en-GB"/>
+        </w:rPr>
+      </w:pPr>
+      <w:proofErr w:type="spellStart"/>
+      <w:r>
+        <w:rPr>
+          <w:lang w:val="en-GB"/>
+        </w:rPr>
+        <w:t>Labo</w:t>
+      </w:r>
+      <w:proofErr w:type="spellEnd"/>
+      <w:r>
+        <w:rPr>
+          <w:lang w:val="en-GB"/>
+        </w:rPr>
+        <w:t xml:space="preserve"> </w:t>
+      </w:r>
+      <w:proofErr w:type="gramStart"/>
+      <w:r>
+        <w:rPr>
+          <w:lang w:val="en-GB"/>
+        </w:rPr>
+        <w:t>PPAM :</w:t>
+      </w:r>
+      <w:proofErr w:type="gramEnd"/>
+    </w:p>
+    <w:p>
+      <w:pPr>
+        <w:pStyle w:val="Paragraphedeliste"/>
+        <w:numPr>
+          <w:ilvl w:val="0"/>
+          <w:numId w:val="2"/>
+        </w:numPr>
+        <w:rPr>
+          <w:lang w:val="en-GB"/>
+        </w:rPr>
+      </w:pPr>
+      <w:hyperlink r:id="rId15" w:history="1">
+        <w:r>
+          <w:rPr>
+            <w:rStyle w:val="Lienhypertexte"/>
+            <w:lang w:val="en-GB"/>
+          </w:rPr>
+          <w:t>http://www.iteipmai.fr/</w:t>
+        </w:r>
+      </w:hyperlink>
+    </w:p>
+    <w:p>
+      <w:pPr>
+        <w:pStyle w:val="Paragraphedeliste"/>
+        <w:numPr>
+          <w:ilvl w:val="0"/>
+          <w:numId w:val="2"/>
+        </w:numPr>
+        <w:rPr>
+          <w:lang w:val="en-GB"/>
+        </w:rPr>
+      </w:pPr>
+      <w:bookmarkStart w:id="0" w:name="_GoBack"/>
+      <w:bookmarkEnd w:id="0"/>
+    </w:p>
+    <w:p>
+      <w:pPr>
+        <w:rPr>
+          <w:lang w:val="en-GB"/>
+        </w:rPr>
+      </w:pPr>
     </w:p>
     <w:p>
       <w:pPr>
@@ -157,16 +465,255 @@
           <w:numId w:val="2"/>
         </w:numPr>
         <w:rPr>
-          <w:lang w:val="en-GB"/>
-        </w:rPr>
-      </w:pPr>
-      <w:hyperlink r:id="rId8" w:history="1">
+          <w:rStyle w:val="Lienhypertexte"/>
+          <w:color w:val="auto"/>
+          <w:u w:val="none"/>
+          <w:lang w:val="en-GB"/>
+        </w:rPr>
+      </w:pPr>
+      <w:hyperlink r:id="rId16" w:history="1">
         <w:r>
           <w:rPr>
             <w:rStyle w:val="Lienhypertexte"/>
             <w:lang w:val="en-GB"/>
           </w:rPr>
           <w:t>http://www.instructables.com/id/Solar-Food-Dryer/</w:t>
+        </w:r>
+      </w:hyperlink>
+    </w:p>
+    <w:p>
+      <w:pPr>
+        <w:pStyle w:val="Paragraphedeliste"/>
+        <w:numPr>
+          <w:ilvl w:val="0"/>
+          <w:numId w:val="2"/>
+        </w:numPr>
+        <w:rPr>
+          <w:lang w:val="en-GB"/>
+        </w:rPr>
+      </w:pPr>
+      <w:hyperlink r:id="rId17" w:history="1">
+        <w:r>
+          <w:rPr>
+            <w:rStyle w:val="Lienhypertexte"/>
+            <w:lang w:val="en-GB"/>
+          </w:rPr>
+          <w:t>http://velacreations.com/howto/solar-food-dryer/</w:t>
+        </w:r>
+      </w:hyperlink>
+    </w:p>
+    <w:p>
+      <w:pPr>
+        <w:pStyle w:val="Paragraphedeliste"/>
+        <w:numPr>
+          <w:ilvl w:val="0"/>
+          <w:numId w:val="2"/>
+        </w:numPr>
+        <w:rPr>
+          <w:lang w:val="en-GB"/>
+        </w:rPr>
+      </w:pPr>
+    </w:p>
+    <w:p>
+      <w:pPr>
+        <w:rPr>
+          <w:lang w:val="en-GB"/>
+        </w:rPr>
+      </w:pPr>
+    </w:p>
+    <w:p>
+      <w:pPr>
+        <w:rPr>
+          <w:lang w:val="en-GB"/>
+        </w:rPr>
+      </w:pPr>
+    </w:p>
+    <w:p>
+      <w:pPr>
+        <w:rPr>
+          <w:lang w:val="en-GB"/>
+        </w:rPr>
+      </w:pPr>
+      <w:r>
+        <w:rPr>
+          <w:lang w:val="en-GB"/>
+        </w:rPr>
+        <w:t xml:space="preserve">Forum </w:t>
+      </w:r>
+      <w:proofErr w:type="spellStart"/>
+      <w:r>
+        <w:rPr>
+          <w:lang w:val="en-GB"/>
+        </w:rPr>
+        <w:t>ingénieur</w:t>
+      </w:r>
+      <w:proofErr w:type="spellEnd"/>
+      <w:r>
+        <w:rPr>
+          <w:lang w:val="en-GB"/>
+        </w:rPr>
+        <w:t xml:space="preserve"> </w:t>
+      </w:r>
+      <w:proofErr w:type="spellStart"/>
+      <w:proofErr w:type="gramStart"/>
+      <w:r>
+        <w:rPr>
+          <w:lang w:val="en-GB"/>
+        </w:rPr>
+        <w:t>mécanique</w:t>
+      </w:r>
+      <w:proofErr w:type="spellEnd"/>
+      <w:r>
+        <w:rPr>
+          <w:lang w:val="en-GB"/>
+        </w:rPr>
+        <w:t xml:space="preserve"> :</w:t>
+      </w:r>
+      <w:proofErr w:type="gramEnd"/>
+    </w:p>
+    <w:p>
+      <w:pPr>
+        <w:pStyle w:val="Paragraphedeliste"/>
+        <w:numPr>
+          <w:ilvl w:val="0"/>
+          <w:numId w:val="2"/>
+        </w:numPr>
+        <w:rPr>
+          <w:lang w:val="en-GB"/>
+        </w:rPr>
+      </w:pPr>
+      <w:hyperlink r:id="rId18" w:history="1">
+        <w:r>
+          <w:rPr>
+            <w:rStyle w:val="Lienhypertexte"/>
+            <w:lang w:val="en-GB"/>
+          </w:rPr>
+          <w:t>http://www.eng-tips.com/threadminder.cfm?pid=281</w:t>
+        </w:r>
+      </w:hyperlink>
+    </w:p>
+    <w:p>
+      <w:pPr>
+        <w:pStyle w:val="Paragraphedeliste"/>
+        <w:numPr>
+          <w:ilvl w:val="0"/>
+          <w:numId w:val="2"/>
+        </w:numPr>
+        <w:rPr>
+          <w:lang w:val="en-GB"/>
+        </w:rPr>
+      </w:pPr>
+      <w:hyperlink r:id="rId19" w:history="1">
+        <w:r>
+          <w:rPr>
+            <w:rStyle w:val="Lienhypertexte"/>
+            <w:lang w:val="en-GB"/>
+          </w:rPr>
+          <w:t>http://cr4.globalspec.com/section/mechanical-engineering</w:t>
+        </w:r>
+      </w:hyperlink>
+    </w:p>
+    <w:p>
+      <w:pPr>
+        <w:pStyle w:val="Paragraphedeliste"/>
+        <w:numPr>
+          <w:ilvl w:val="0"/>
+          <w:numId w:val="2"/>
+        </w:numPr>
+        <w:rPr>
+          <w:lang w:val="en-GB"/>
+        </w:rPr>
+      </w:pPr>
+      <w:hyperlink r:id="rId20" w:history="1">
+        <w:r>
+          <w:rPr>
+            <w:rStyle w:val="Lienhypertexte"/>
+            <w:lang w:val="en-GB"/>
+          </w:rPr>
+          <w:t>https://www.physicsforums.com/forums/open-practice-problems.250/</w:t>
+        </w:r>
+      </w:hyperlink>
+    </w:p>
+    <w:p>
+      <w:pPr>
+        <w:pStyle w:val="Paragraphedeliste"/>
+        <w:numPr>
+          <w:ilvl w:val="0"/>
+          <w:numId w:val="2"/>
+        </w:numPr>
+        <w:rPr>
+          <w:lang w:val="en-GB"/>
+        </w:rPr>
+      </w:pPr>
+      <w:hyperlink r:id="rId21" w:history="1">
+        <w:r>
+          <w:rPr>
+            <w:rStyle w:val="Lienhypertexte"/>
+            <w:lang w:val="en-GB"/>
+          </w:rPr>
+          <w:t>https://www.engineersedge.com/engineering-forum/forumdisplay.php/52-Mechanical-Engineering-Forum</w:t>
+        </w:r>
+      </w:hyperlink>
+    </w:p>
+    <w:p>
+      <w:pPr>
+        <w:pStyle w:val="Paragraphedeliste"/>
+        <w:numPr>
+          <w:ilvl w:val="0"/>
+          <w:numId w:val="2"/>
+        </w:numPr>
+        <w:rPr>
+          <w:lang w:val="en-GB"/>
+        </w:rPr>
+      </w:pPr>
+      <w:hyperlink r:id="rId22" w:history="1">
+        <w:r>
+          <w:rPr>
+            <w:rStyle w:val="Lienhypertexte"/>
+            <w:lang w:val="en-GB"/>
+          </w:rPr>
+          <w:t>https://www.engineeringclicks.com/forum/forums/mechanical-design-news-events.43/</w:t>
+        </w:r>
+      </w:hyperlink>
+    </w:p>
+    <w:p>
+      <w:pPr>
+        <w:rPr>
+          <w:lang w:val="en-GB"/>
+        </w:rPr>
+      </w:pPr>
+    </w:p>
+    <w:p>
+      <w:pPr>
+        <w:rPr>
+          <w:lang w:val="en-GB"/>
+        </w:rPr>
+      </w:pPr>
+      <w:r>
+        <w:rPr>
+          <w:lang w:val="en-GB"/>
+        </w:rPr>
+        <w:t>Inspiration:</w:t>
+      </w:r>
+    </w:p>
+    <w:p>
+      <w:pPr>
+        <w:pStyle w:val="Paragraphedeliste"/>
+        <w:numPr>
+          <w:ilvl w:val="0"/>
+          <w:numId w:val="2"/>
+        </w:numPr>
+        <w:rPr>
+          <w:lang w:val="en-GB"/>
+        </w:rPr>
+      </w:pPr>
+      <w:hyperlink r:id="rId23" w:history="1">
+        <w:r>
+          <w:rPr>
+            <w:rStyle w:val="Lienhypertexte"/>
+            <w:lang w:val="en-GB"/>
+          </w:rPr>
+          <w:t>https://permies.com/t/40/3562/kitchen/Solar-Food-Dryers</w:t>
         </w:r>
       </w:hyperlink>
     </w:p>
@@ -1378,7 +1925,7 @@
 </file>
 
 <file path=customXml/itemProps1.xml><?xml version="1.0" encoding="utf-8"?>
-<ds:datastoreItem xmlns:ds="http://schemas.openxmlformats.org/officeDocument/2006/customXml" ds:itemID="{297E721B-74C6-4E2C-8688-CBB5EF23D013}">
+<ds:datastoreItem xmlns:ds="http://schemas.openxmlformats.org/officeDocument/2006/customXml" ds:itemID="{0E169BE6-B271-4F28-9380-F8B0AF18A6D7}">
   <ds:schemaRefs>
     <ds:schemaRef ds:uri="http://schemas.openxmlformats.org/officeDocument/2006/bibliography"/>
   </ds:schemaRefs>

</xml_diff>

<commit_message>
Big update V2 of CAD
</commit_message>
<xml_diff>
--- a/00 - General/Potential community.docx
+++ b/00 - General/Potential community.docx
@@ -251,8 +251,19 @@
           <w:numId w:val="3"/>
         </w:numPr>
       </w:pPr>
-    </w:p>
-    <w:p/>
+      <w:hyperlink r:id="rId13" w:history="1">
+        <w:r>
+          <w:rPr>
+            <w:rStyle w:val="Lienhypertexte"/>
+          </w:rPr>
+          <w:t>https://plus.google.com/communities/105413589856236995389</w:t>
+        </w:r>
+      </w:hyperlink>
+    </w:p>
+    <w:p>
+      <w:bookmarkStart w:id="0" w:name="_GoBack"/>
+      <w:bookmarkEnd w:id="0"/>
+    </w:p>
     <w:p>
       <w:pPr>
         <w:rPr>
@@ -277,7 +288,7 @@
           <w:lang w:val="en-GB"/>
         </w:rPr>
       </w:pPr>
-      <w:hyperlink r:id="rId13" w:history="1">
+      <w:hyperlink r:id="rId14" w:history="1">
         <w:r>
           <w:rPr>
             <w:rStyle w:val="Lienhypertexte"/>
@@ -289,6 +300,45 @@
     </w:p>
     <w:p>
       <w:pPr>
+        <w:rPr>
+          <w:lang w:val="en-GB"/>
+        </w:rPr>
+      </w:pPr>
+      <w:r>
+        <w:rPr>
+          <w:lang w:val="en-GB"/>
+        </w:rPr>
+        <w:t>Company which use other technology of drying:</w:t>
+      </w:r>
+    </w:p>
+    <w:p>
+      <w:pPr>
+        <w:pStyle w:val="Paragraphedeliste"/>
+        <w:numPr>
+          <w:ilvl w:val="0"/>
+          <w:numId w:val="2"/>
+        </w:numPr>
+        <w:rPr>
+          <w:lang w:val="en-GB"/>
+        </w:rPr>
+      </w:pPr>
+      <w:hyperlink r:id="rId15" w:anchor="swell-drying" w:history="1">
+        <w:r>
+          <w:rPr>
+            <w:rStyle w:val="Lienhypertexte"/>
+            <w:lang w:val="en-GB"/>
+          </w:rPr>
+          <w:t>http://www.abcar-dic.com/fr/applications-technologiques#swell-drying</w:t>
+        </w:r>
+      </w:hyperlink>
+    </w:p>
+    <w:p>
+      <w:pPr>
+        <w:pStyle w:val="Paragraphedeliste"/>
+        <w:numPr>
+          <w:ilvl w:val="0"/>
+          <w:numId w:val="2"/>
+        </w:numPr>
         <w:rPr>
           <w:lang w:val="en-GB"/>
         </w:rPr>
@@ -356,7 +406,7 @@
         </w:rPr>
         <w:t xml:space="preserve"> : </w:t>
       </w:r>
-      <w:hyperlink r:id="rId14" w:history="1">
+      <w:hyperlink r:id="rId16" w:history="1">
         <w:r>
           <w:rPr>
             <w:rStyle w:val="Lienhypertexte"/>
@@ -391,7 +441,7 @@
         </w:rPr>
         <w:t xml:space="preserve"> Maghrebin : </w:t>
       </w:r>
-      <w:hyperlink r:id="rId15" w:history="1">
+      <w:hyperlink r:id="rId17" w:history="1">
         <w:r>
           <w:rPr>
             <w:rStyle w:val="Lienhypertexte"/>
@@ -426,7 +476,7 @@
         </w:rPr>
         <w:t xml:space="preserve"> : </w:t>
       </w:r>
-      <w:hyperlink r:id="rId16" w:history="1">
+      <w:hyperlink r:id="rId18" w:history="1">
         <w:r>
           <w:rPr>
             <w:rStyle w:val="Lienhypertexte"/>
@@ -447,8 +497,6 @@
           <w:lang w:val="en-GB"/>
         </w:rPr>
       </w:pPr>
-      <w:bookmarkStart w:id="0" w:name="_GoBack"/>
-      <w:bookmarkEnd w:id="0"/>
     </w:p>
     <w:p>
       <w:pPr>
@@ -490,7 +538,7 @@
           <w:lang w:val="en-GB"/>
         </w:rPr>
       </w:pPr>
-      <w:hyperlink r:id="rId17" w:history="1">
+      <w:hyperlink r:id="rId19" w:history="1">
         <w:r>
           <w:rPr>
             <w:rStyle w:val="Lienhypertexte"/>
@@ -546,7 +594,7 @@
           <w:lang w:val="en-GB"/>
         </w:rPr>
       </w:pPr>
-      <w:hyperlink r:id="rId18" w:history="1">
+      <w:hyperlink r:id="rId20" w:history="1">
         <w:r>
           <w:rPr>
             <w:rStyle w:val="Lienhypertexte"/>
@@ -567,7 +615,7 @@
           <w:lang w:val="en-GB"/>
         </w:rPr>
       </w:pPr>
-      <w:hyperlink r:id="rId19" w:history="1">
+      <w:hyperlink r:id="rId21" w:history="1">
         <w:r>
           <w:rPr>
             <w:rStyle w:val="Lienhypertexte"/>
@@ -588,7 +636,7 @@
           <w:lang w:val="en-GB"/>
         </w:rPr>
       </w:pPr>
-      <w:hyperlink r:id="rId20" w:history="1">
+      <w:hyperlink r:id="rId22" w:history="1">
         <w:r>
           <w:rPr>
             <w:rStyle w:val="Lienhypertexte"/>
@@ -678,7 +726,7 @@
           <w:lang w:val="en-GB"/>
         </w:rPr>
       </w:pPr>
-      <w:hyperlink r:id="rId21" w:history="1">
+      <w:hyperlink r:id="rId23" w:history="1">
         <w:r>
           <w:rPr>
             <w:rStyle w:val="Lienhypertexte"/>
@@ -699,7 +747,7 @@
           <w:lang w:val="en-GB"/>
         </w:rPr>
       </w:pPr>
-      <w:hyperlink r:id="rId22" w:history="1">
+      <w:hyperlink r:id="rId24" w:history="1">
         <w:r>
           <w:rPr>
             <w:rStyle w:val="Lienhypertexte"/>
@@ -720,7 +768,7 @@
           <w:lang w:val="en-GB"/>
         </w:rPr>
       </w:pPr>
-      <w:hyperlink r:id="rId23" w:history="1">
+      <w:hyperlink r:id="rId25" w:history="1">
         <w:r>
           <w:rPr>
             <w:rStyle w:val="Lienhypertexte"/>
@@ -741,7 +789,7 @@
           <w:lang w:val="en-GB"/>
         </w:rPr>
       </w:pPr>
-      <w:hyperlink r:id="rId24" w:history="1">
+      <w:hyperlink r:id="rId26" w:history="1">
         <w:r>
           <w:rPr>
             <w:rStyle w:val="Lienhypertexte"/>
@@ -762,7 +810,7 @@
           <w:lang w:val="en-GB"/>
         </w:rPr>
       </w:pPr>
-      <w:hyperlink r:id="rId25" w:history="1">
+      <w:hyperlink r:id="rId27" w:history="1">
         <w:r>
           <w:rPr>
             <w:rStyle w:val="Lienhypertexte"/>
@@ -803,7 +851,7 @@
           <w:lang w:val="en-GB"/>
         </w:rPr>
       </w:pPr>
-      <w:hyperlink r:id="rId26" w:history="1">
+      <w:hyperlink r:id="rId28" w:history="1">
         <w:r>
           <w:rPr>
             <w:rStyle w:val="Lienhypertexte"/>
@@ -2021,7 +2069,7 @@
 </file>
 
 <file path=customXml/itemProps1.xml><?xml version="1.0" encoding="utf-8"?>
-<ds:datastoreItem xmlns:ds="http://schemas.openxmlformats.org/officeDocument/2006/customXml" ds:itemID="{C2448EE4-DB51-42EA-A2D7-05C102FD127C}">
+<ds:datastoreItem xmlns:ds="http://schemas.openxmlformats.org/officeDocument/2006/customXml" ds:itemID="{4D2AECB9-C3CC-46F8-91DA-6E61629AEFDA}">
   <ds:schemaRefs>
     <ds:schemaRef ds:uri="http://schemas.openxmlformats.org/officeDocument/2006/bibliography"/>
   </ds:schemaRefs>

</xml_diff>